<commit_message>
Izmijenjeni model funkcija i model procesa
</commit_message>
<xml_diff>
--- a/2. Specifikacija zahtjeva/Reprezentativni zahtjevi/Reprezentativni zahtjevi.docx
+++ b/2. Specifikacija zahtjeva/Reprezentativni zahtjevi/Reprezentativni zahtjevi.docx
@@ -36,9 +36,7 @@
         </w:rPr>
         <w:t>Poslovni zahtjevi</w:t>
       </w:r>
-      <w:bookmarkStart w:id="1" w:name="_GoBack"/>
       <w:bookmarkEnd w:id="0"/>
-      <w:bookmarkEnd w:id="1"/>
     </w:p>
     <w:p>
       <w:pPr>
@@ -49,7 +47,7 @@
           <w:i w:val="0"/>
         </w:rPr>
       </w:pPr>
-      <w:bookmarkStart w:id="2" w:name="_Toc143765833"/>
+      <w:bookmarkStart w:id="1" w:name="_Toc143765833"/>
       <w:r>
         <w:rPr>
           <w:rFonts w:ascii="Arial" w:hAnsi="Arial" w:cs="Arial"/>
@@ -57,34 +55,45 @@
         </w:rPr>
         <w:t>Unapređenje korisničkog iskustva</w:t>
       </w:r>
+      <w:bookmarkEnd w:id="1"/>
+      <w:r>
+        <w:rPr>
+          <w:rFonts w:ascii="Arial" w:hAnsi="Arial" w:cs="Arial"/>
+          <w:i w:val="0"/>
+        </w:rPr>
+        <w:t xml:space="preserve"> </w:t>
+      </w:r>
+    </w:p>
+    <w:p>
+      <w:pPr>
+        <w:spacing w:after="0" w:line="360" w:lineRule="auto"/>
+        <w:ind w:left="360"/>
+        <w:rPr>
+          <w:rFonts w:ascii="Arial" w:eastAsia="Times New Roman" w:hAnsi="Arial" w:cs="Arial"/>
+          <w:kern w:val="0"/>
+          <w:szCs w:val="24"/>
+          <w14:ligatures w14:val="none"/>
+        </w:rPr>
+      </w:pPr>
+      <w:r>
+        <w:rPr>
+          <w:rFonts w:ascii="Arial" w:eastAsia="Times New Roman" w:hAnsi="Arial" w:cs="Arial"/>
+          <w:kern w:val="0"/>
+          <w:szCs w:val="24"/>
+          <w14:ligatures w14:val="none"/>
+        </w:rPr>
+        <w:t>Potrebno je poboljšati korisničko iskustvo tijekom gledanja televizije. To uključuje omogućavanje interaktivnosti, person</w:t>
+      </w:r>
+      <w:bookmarkStart w:id="2" w:name="_GoBack"/>
       <w:bookmarkEnd w:id="2"/>
       <w:r>
         <w:rPr>
-          <w:rFonts w:ascii="Arial" w:hAnsi="Arial" w:cs="Arial"/>
-          <w:i w:val="0"/>
-        </w:rPr>
-        <w:t xml:space="preserve"> </w:t>
-      </w:r>
-    </w:p>
-    <w:p>
-      <w:pPr>
-        <w:spacing w:after="0" w:line="360" w:lineRule="auto"/>
-        <w:ind w:left="360"/>
-        <w:rPr>
-          <w:rFonts w:ascii="Arial" w:eastAsia="Times New Roman" w:hAnsi="Arial" w:cs="Arial"/>
-          <w:kern w:val="0"/>
-          <w:szCs w:val="24"/>
-          <w14:ligatures w14:val="none"/>
-        </w:rPr>
-      </w:pPr>
-      <w:r>
-        <w:rPr>
-          <w:rFonts w:ascii="Arial" w:eastAsia="Times New Roman" w:hAnsi="Arial" w:cs="Arial"/>
-          <w:kern w:val="0"/>
-          <w:szCs w:val="24"/>
-          <w14:ligatures w14:val="none"/>
-        </w:rPr>
-        <w:t xml:space="preserve">Potrebno je značajno poboljšati korisničko iskustvo tijekom gledanja televizije. To uključuje omogućavanje interaktivnosti, personalizaciju sadržaja te napredne funkcionalnosti kao što su snimanje emisija i pauziranje uživo. </w:t>
+          <w:rFonts w:ascii="Arial" w:eastAsia="Times New Roman" w:hAnsi="Arial" w:cs="Arial"/>
+          <w:kern w:val="0"/>
+          <w:szCs w:val="24"/>
+          <w14:ligatures w14:val="none"/>
+        </w:rPr>
+        <w:t xml:space="preserve">alizaciju sadržaja te napredne funkcionalnosti kao što su snimanje emisija i pauziranje uživo. </w:t>
       </w:r>
     </w:p>
     <w:p>
@@ -115,7 +124,21 @@
           <w:rFonts w:ascii="Arial" w:hAnsi="Arial" w:cs="Arial"/>
           <w:i w:val="0"/>
         </w:rPr>
-        <w:t>Raznovrsna ponuda sadržaja</w:t>
+        <w:t>Raznovrsna ponuda</w:t>
+      </w:r>
+      <w:r>
+        <w:rPr>
+          <w:rFonts w:ascii="Arial" w:hAnsi="Arial" w:cs="Arial"/>
+          <w:i w:val="0"/>
+        </w:rPr>
+        <w:t xml:space="preserve"> paketa i</w:t>
+      </w:r>
+      <w:r>
+        <w:rPr>
+          <w:rFonts w:ascii="Arial" w:hAnsi="Arial" w:cs="Arial"/>
+          <w:i w:val="0"/>
+        </w:rPr>
+        <w:t xml:space="preserve"> sadržaja</w:t>
       </w:r>
       <w:bookmarkEnd w:id="3"/>
       <w:r>
@@ -144,7 +167,25 @@
           <w:szCs w:val="24"/>
           <w14:ligatures w14:val="none"/>
         </w:rPr>
-        <w:t xml:space="preserve">Želi se proširiti cjelokupna ponuda sadržaja kako bi se zadovoljili različiti interesi korisnika. To uključuje sportske programe, filmske kanale, dokumentarce i druge žanrove. Cilj je privući široku publiku i osigurati da svaki korisnik može pronaći sadržaj koji mu odgovara. </w:t>
+        <w:t xml:space="preserve">Želi se proširiti cjelokupna ponuda </w:t>
+      </w:r>
+      <w:r>
+        <w:rPr>
+          <w:rFonts w:ascii="Arial" w:eastAsia="Times New Roman" w:hAnsi="Arial" w:cs="Arial"/>
+          <w:kern w:val="0"/>
+          <w:szCs w:val="24"/>
+          <w14:ligatures w14:val="none"/>
+        </w:rPr>
+        <w:t xml:space="preserve">paketa i </w:t>
+      </w:r>
+      <w:r>
+        <w:rPr>
+          <w:rFonts w:ascii="Arial" w:eastAsia="Times New Roman" w:hAnsi="Arial" w:cs="Arial"/>
+          <w:kern w:val="0"/>
+          <w:szCs w:val="24"/>
+          <w14:ligatures w14:val="none"/>
+        </w:rPr>
+        <w:t xml:space="preserve">sadržaja kako bi se zadovoljili različiti interesi korisnika. To uključuje sportske programe, filmske kanale, dokumentarce i druge žanrove. Cilj je privući široku publiku i osigurati da svaki korisnik može pronaći sadržaj koji mu odgovara. </w:t>
       </w:r>
     </w:p>
     <w:p>
@@ -678,15 +719,14 @@
           <w:b/>
         </w:rPr>
       </w:pPr>
-      <w:bookmarkStart w:id="12" w:name="_Toc143765843"/>
       <w:r>
         <w:rPr>
           <w:rStyle w:val="Naslov3Char"/>
           <w:rFonts w:ascii="Arial" w:hAnsi="Arial" w:cs="Arial"/>
-        </w:rPr>
-        <w:t>Pristup kanalima i sadržaju</w:t>
-      </w:r>
-      <w:bookmarkEnd w:id="12"/>
+          <w:b/>
+        </w:rPr>
+        <w:t xml:space="preserve">Raznolik izbor paketa </w:t>
+      </w:r>
     </w:p>
     <w:p>
       <w:pPr>
@@ -694,19 +734,23 @@
         <w:ind w:left="284"/>
         <w:rPr>
           <w:rFonts w:ascii="Arial" w:hAnsi="Arial" w:cs="Arial"/>
-          <w:sz w:val="24"/>
-        </w:rPr>
-      </w:pPr>
-      <w:r>
-        <w:rPr>
-          <w:rFonts w:ascii="Arial" w:hAnsi="Arial" w:cs="Arial"/>
-        </w:rPr>
-        <w:t xml:space="preserve">Potrebno je ostvariti osnovnu funkcionalnost - omogućavanje korisnicima pristup različitim televizijskim kanalima i sadržaju. To podrazumijeva pravilnu organizaciju kanala, lako pretraživanje i odabir sadržaja te njihovo brzo učitavanje. </w:t>
-      </w:r>
-      <w:r>
-        <w:rPr>
-          <w:rFonts w:ascii="Arial" w:hAnsi="Arial" w:cs="Arial"/>
-          <w:sz w:val="24"/>
+        </w:rPr>
+      </w:pPr>
+      <w:r>
+        <w:rPr>
+          <w:rFonts w:ascii="Arial" w:hAnsi="Arial" w:cs="Arial"/>
+        </w:rPr>
+        <w:t>Platforma treba osigurati širok spektar dostupnih paketa u svrhu ispunjavanja</w:t>
+      </w:r>
+      <w:r>
+        <w:rPr>
+          <w:rFonts w:ascii="Arial" w:hAnsi="Arial" w:cs="Arial"/>
+        </w:rPr>
+        <w:t xml:space="preserve"> različitih zahtjeva korisnika. Svaki paket treba biti jasno opisan u smislu uključenih kanala, sadržaja i funkcionalnosti. Cijene paketa trebaju biti prikazane na transparentan način kako bi korisnici odabrali paket koji im najviše odgovara.</w:t>
+      </w:r>
+      <w:r>
+        <w:rPr>
+          <w:rFonts w:ascii="Arial" w:hAnsi="Arial" w:cs="Arial"/>
         </w:rPr>
         <w:br/>
       </w:r>
@@ -714,26 +758,20 @@
     <w:p>
       <w:pPr>
         <w:pStyle w:val="Naslov3"/>
-        <w:rPr>
-          <w:rFonts w:ascii="Arial" w:hAnsi="Arial" w:cs="Arial"/>
-          <w:i w:val="0"/>
-        </w:rPr>
-      </w:pPr>
-      <w:bookmarkStart w:id="13" w:name="_Toc143765844"/>
-      <w:r>
-        <w:rPr>
-          <w:rFonts w:ascii="Arial" w:hAnsi="Arial" w:cs="Arial"/>
-          <w:i w:val="0"/>
-        </w:rPr>
-        <w:t>Pregled i upravljanje bibliotekom sadržaja</w:t>
-      </w:r>
-      <w:bookmarkEnd w:id="13"/>
-      <w:r>
-        <w:rPr>
-          <w:rFonts w:ascii="Arial" w:hAnsi="Arial" w:cs="Arial"/>
-          <w:i w:val="0"/>
-        </w:rPr>
-        <w:t xml:space="preserve"> </w:t>
+        <w:spacing w:line="276" w:lineRule="auto"/>
+        <w:rPr>
+          <w:rStyle w:val="Naslov3Char"/>
+          <w:rFonts w:ascii="Arial" w:hAnsi="Arial" w:cs="Arial"/>
+          <w:b/>
+        </w:rPr>
+      </w:pPr>
+      <w:r>
+        <w:rPr>
+          <w:rStyle w:val="Naslov3Char"/>
+          <w:rFonts w:ascii="Arial" w:hAnsi="Arial" w:cs="Arial"/>
+          <w:b/>
+        </w:rPr>
+        <w:t>Pristup kanalima i sadržaju</w:t>
       </w:r>
     </w:p>
     <w:p>
@@ -749,7 +787,7 @@
         <w:rPr>
           <w:rFonts w:ascii="Arial" w:hAnsi="Arial" w:cs="Arial"/>
         </w:rPr>
-        <w:t>Korisnicima treba omogućiti jednostavno pregledavanje i upravljanje vlastitom bibliotekom gledanog sadržaja. To uključuje mogućnost brisanja, premještanja i organiziranja sadržaja prema njihovim željama.</w:t>
+        <w:t>Potrebno je ostvariti osnovnu funkcionalnost - omogućavanje korisnicima pristup različitim televizijskim kanalima i sadržaju. To podrazumijeva pravilnu organizaciju kanala, lako pretraživanje i odabir sadržaja te njihovo brzo učitavanje.</w:t>
       </w:r>
       <w:r>
         <w:rPr>
@@ -762,22 +800,27 @@
     <w:p>
       <w:pPr>
         <w:pStyle w:val="Naslov3"/>
-        <w:spacing w:line="276" w:lineRule="auto"/>
-        <w:rPr>
-          <w:rStyle w:val="Naslov3Char"/>
-          <w:rFonts w:ascii="Arial" w:hAnsi="Arial" w:cs="Arial"/>
-          <w:b/>
-        </w:rPr>
-      </w:pPr>
-      <w:bookmarkStart w:id="14" w:name="_Toc143765845"/>
-      <w:r>
-        <w:rPr>
-          <w:rStyle w:val="Naslov3Char"/>
-          <w:rFonts w:ascii="Arial" w:hAnsi="Arial" w:cs="Arial"/>
-        </w:rPr>
-        <w:t>Upravljanje računima</w:t>
-      </w:r>
-      <w:bookmarkEnd w:id="14"/>
+        <w:rPr>
+          <w:rFonts w:ascii="Arial" w:hAnsi="Arial" w:cs="Arial"/>
+          <w:i w:val="0"/>
+        </w:rPr>
+      </w:pPr>
+      <w:bookmarkStart w:id="12" w:name="_Toc143765844"/>
+      <w:r>
+        <w:rPr>
+          <w:rFonts w:ascii="Arial" w:hAnsi="Arial" w:cs="Arial"/>
+          <w:i w:val="0"/>
+        </w:rPr>
+        <w:t>Pregled i upravljanje bibliotekom sadržaja</w:t>
+      </w:r>
+      <w:bookmarkEnd w:id="12"/>
+      <w:r>
+        <w:rPr>
+          <w:rFonts w:ascii="Arial" w:hAnsi="Arial" w:cs="Arial"/>
+          <w:i w:val="0"/>
+        </w:rPr>
+        <w:t xml:space="preserve"> </w:t>
+      </w:r>
     </w:p>
     <w:p>
       <w:pPr>
@@ -791,7 +834,7 @@
         <w:rPr>
           <w:rFonts w:ascii="Arial" w:hAnsi="Arial" w:cs="Arial"/>
         </w:rPr>
-        <w:t>Potrebno je implementirati sustav koji omogućuje korisnicima upravljanje svojim korisničkim računima. To uključuje funkcionalnosti poput promjene korisničkih podataka, resetiranja lozinke, pregleda povijesti gledanja te pristupa korisničkim postavkama.</w:t>
+        <w:t>Korisnicima treba omogućiti jednostavno pregledavanje i upravljanje vlastitom bibliotekom gledanog sadržaja. To uključuje mogućnost brisanja, premještanja i organiziranja sadržaja prema njihovim željama.</w:t>
       </w:r>
     </w:p>
     <w:p>
@@ -811,7 +854,7 @@
           <w:i w:val="0"/>
         </w:rPr>
       </w:pPr>
-      <w:bookmarkStart w:id="15" w:name="_Toc143765846"/>
+      <w:bookmarkStart w:id="13" w:name="_Toc143765846"/>
       <w:r>
         <w:rPr>
           <w:rFonts w:ascii="Arial" w:hAnsi="Arial" w:cs="Arial"/>
@@ -819,7 +862,7 @@
         </w:rPr>
         <w:t>Integracija s drugim uređajima</w:t>
       </w:r>
-      <w:bookmarkEnd w:id="15"/>
+      <w:bookmarkEnd w:id="13"/>
     </w:p>
     <w:p>
       <w:pPr>
@@ -853,7 +896,7 @@
           <w:rFonts w:ascii="Arial" w:hAnsi="Arial" w:cs="Arial"/>
         </w:rPr>
       </w:pPr>
-      <w:bookmarkStart w:id="16" w:name="_Toc143765847"/>
+      <w:bookmarkStart w:id="14" w:name="_Toc143765847"/>
       <w:r>
         <w:rPr>
           <w:rFonts w:ascii="Arial" w:hAnsi="Arial" w:cs="Arial"/>
@@ -861,7 +904,7 @@
         </w:rPr>
         <w:t>Mogućnost unosa i pregleda recenzija</w:t>
       </w:r>
-      <w:bookmarkEnd w:id="16"/>
+      <w:bookmarkEnd w:id="14"/>
     </w:p>
     <w:p>
       <w:pPr>
@@ -922,20 +965,6 @@
     </w:p>
     <w:p>
       <w:pPr>
-        <w:pStyle w:val="Odlomakpopisa"/>
-        <w:spacing w:after="0" w:line="360" w:lineRule="auto"/>
-        <w:jc w:val="both"/>
-        <w:rPr>
-          <w:rFonts w:ascii="Arial" w:eastAsia="Times New Roman" w:hAnsi="Arial" w:cs="Arial"/>
-          <w:kern w:val="0"/>
-          <w:sz w:val="24"/>
-          <w:szCs w:val="24"/>
-          <w14:ligatures w14:val="none"/>
-        </w:rPr>
-      </w:pPr>
-    </w:p>
-    <w:p>
-      <w:pPr>
         <w:spacing w:after="0" w:line="360" w:lineRule="auto"/>
         <w:jc w:val="both"/>
         <w:outlineLvl w:val="1"/>
@@ -966,7 +995,7 @@
           <w:sz w:val="28"/>
         </w:rPr>
       </w:pPr>
-      <w:bookmarkStart w:id="17" w:name="_Toc143765848"/>
+      <w:bookmarkStart w:id="15" w:name="_Toc143765848"/>
       <w:r>
         <w:rPr>
           <w:rFonts w:ascii="Arial" w:hAnsi="Arial" w:cs="Arial"/>
@@ -975,7 +1004,7 @@
         <w:lastRenderedPageBreak/>
         <w:t>Nefunkcionalni zahtjevi</w:t>
       </w:r>
-      <w:bookmarkEnd w:id="17"/>
+      <w:bookmarkEnd w:id="15"/>
       <w:r>
         <w:rPr>
           <w:rFonts w:ascii="Arial" w:hAnsi="Arial" w:cs="Arial"/>

</xml_diff>